<commit_message>
Subqueries and JOINs DONE + new items and fixes
</commit_message>
<xml_diff>
--- a/Databases Basics - MS SQL Server - January 2017/07. Subqueries and JOINs/07. DB-Basics-MSSQL-Joins-Subqueries-CTE-and-Indices-Exercises.docx
+++ b/Databases Basics - MS SQL Server - January 2017/07. Subqueries and JOINs/07. DB-Basics-MSSQL-Joins-Subqueries-CTE-and-Indices-Exercises.docx
@@ -1088,17 +1088,7 @@
           <w:noProof/>
           <w:lang w:val="en-GB"/>
         </w:rPr>
-        <w:t>S</w:t>
-      </w:r>
-      <w:bookmarkStart w:id="0" w:name="_GoBack"/>
-      <w:bookmarkEnd w:id="0"/>
-      <w:r>
-        <w:rPr>
-          <w:b/>
-          <w:noProof/>
-          <w:lang w:val="en-GB"/>
-        </w:rPr>
-        <w:t>ales</w:t>
+        <w:t>Sales</w:t>
       </w:r>
       <w:r>
         <w:rPr>
@@ -2673,7 +2663,7 @@
               <w:spacing w:after="0"/>
             </w:pPr>
             <w:r>
-              <w:t>5</w:t>
+              <w:t>1</w:t>
             </w:r>
           </w:p>
         </w:tc>
@@ -2686,7 +2676,7 @@
               <w:spacing w:after="0"/>
             </w:pPr>
             <w:r>
-              <w:t>Thierry</w:t>
+              <w:t>Guy</w:t>
             </w:r>
           </w:p>
         </w:tc>
@@ -2699,8 +2689,10 @@
               <w:spacing w:after="0"/>
             </w:pPr>
             <w:r>
-              <w:t>Road-350</w:t>
-            </w:r>
+              <w:t>Racing Socks</w:t>
+            </w:r>
+            <w:bookmarkStart w:id="0" w:name="_GoBack"/>
+            <w:bookmarkEnd w:id="0"/>
           </w:p>
         </w:tc>
       </w:tr>
@@ -7202,7 +7194,7 @@
                               <w:sz w:val="18"/>
                               <w:szCs w:val="18"/>
                             </w:rPr>
-                            <w:t>6</w:t>
+                            <w:t>2</w:t>
                           </w:r>
                           <w:r>
                             <w:rPr>
@@ -7321,7 +7313,7 @@
                         <w:sz w:val="18"/>
                         <w:szCs w:val="18"/>
                       </w:rPr>
-                      <w:t>6</w:t>
+                      <w:t>2</w:t>
                     </w:r>
                     <w:r>
                       <w:rPr>
@@ -7667,7 +7659,7 @@
                                 <wp:extent cx="200025" cy="200025"/>
                                 <wp:effectExtent l="0" t="0" r="9525" b="9525"/>
                                 <wp:docPr id="73" name="Picture 73" title="Software University Foundation">
-                                  <a:hlinkClick xmlns:a="http://schemas.openxmlformats.org/drawingml/2006/main" r:id="rId4"/>
+                                  <a:hlinkClick xmlns:a="http://schemas.openxmlformats.org/drawingml/2006/main" r:id="rId1"/>
                                 </wp:docPr>
                                 <wp:cNvGraphicFramePr/>
                                 <a:graphic xmlns:a="http://schemas.openxmlformats.org/drawingml/2006/main">
@@ -14096,7 +14088,7 @@
 </file>
 
 <file path=customXml/itemProps1.xml><?xml version="1.0" encoding="utf-8"?>
-<ds:datastoreItem xmlns:ds="http://schemas.openxmlformats.org/officeDocument/2006/customXml" ds:itemID="{19BCE4A9-946E-4DE4-83AA-DF1DFBF32A7C}">
+<ds:datastoreItem xmlns:ds="http://schemas.openxmlformats.org/officeDocument/2006/customXml" ds:itemID="{A7E4FD20-B6F8-4D50-84C8-BCFA9E962C21}">
   <ds:schemaRefs>
     <ds:schemaRef ds:uri="http://schemas.openxmlformats.org/officeDocument/2006/bibliography"/>
   </ds:schemaRefs>

</xml_diff>